<commit_message>
ajouts de  documents pdf
</commit_message>
<xml_diff>
--- a/CONTRAT DE DÉRATISATION.docx
+++ b/CONTRAT DE DÉRATISATION.docx
@@ -7,7 +7,7 @@
         <w:rPr>
           <w:b/>
           <w:bCs/>
-          <w:color w:val="323E4F" w:themeColor="text2" w:themeShade="BF"/>
+          <w:color w:val="44546A" w:themeColor="text2"/>
           <w:bdr w:val="single" w:sz="2" w:space="0" w:color="D9D9E3" w:frame="1"/>
           <w:lang w:eastAsia="fr-FR"/>
         </w:rPr>
@@ -68,7 +68,7 @@
         <w:rPr>
           <w:b/>
           <w:bCs/>
-          <w:color w:val="323E4F" w:themeColor="text2" w:themeShade="BF"/>
+          <w:color w:val="44546A" w:themeColor="text2"/>
           <w:bdr w:val="single" w:sz="2" w:space="0" w:color="D9D9E3" w:frame="1"/>
           <w:lang w:eastAsia="fr-FR"/>
         </w:rPr>
@@ -77,7 +77,7 @@
         <w:rPr>
           <w:b/>
           <w:bCs/>
-          <w:color w:val="323E4F" w:themeColor="text2" w:themeShade="BF"/>
+          <w:color w:val="44546A" w:themeColor="text2"/>
           <w:bdr w:val="single" w:sz="2" w:space="0" w:color="D9D9E3" w:frame="1"/>
           <w:lang w:eastAsia="fr-FR"/>
         </w:rPr>
@@ -89,15 +89,15 @@
         <w:rPr>
           <w:i/>
           <w:iCs/>
-          <w:color w:val="323E4F" w:themeColor="text2" w:themeShade="BF"/>
-          <w:lang w:eastAsia="fr-FR"/>
-        </w:rPr>
-      </w:pPr>
-      <w:r>
-        <w:rPr>
-          <w:i/>
-          <w:iCs/>
-          <w:color w:val="323E4F" w:themeColor="text2" w:themeShade="BF"/>
+          <w:color w:val="44546A" w:themeColor="text2"/>
+          <w:lang w:eastAsia="fr-FR"/>
+        </w:rPr>
+      </w:pPr>
+      <w:r>
+        <w:rPr>
+          <w:i/>
+          <w:iCs/>
+          <w:color w:val="44546A" w:themeColor="text2"/>
           <w:lang w:eastAsia="fr-FR"/>
         </w:rPr>
         <w:t>Entre les soussignés :</w:t>
@@ -108,15 +108,15 @@
         <w:rPr>
           <w:i/>
           <w:iCs/>
-          <w:color w:val="323E4F" w:themeColor="text2" w:themeShade="BF"/>
-          <w:lang w:eastAsia="fr-FR"/>
-        </w:rPr>
-      </w:pPr>
-      <w:r>
-        <w:rPr>
-          <w:i/>
-          <w:iCs/>
-          <w:color w:val="323E4F" w:themeColor="text2" w:themeShade="BF"/>
+          <w:color w:val="44546A" w:themeColor="text2"/>
+          <w:lang w:eastAsia="fr-FR"/>
+        </w:rPr>
+      </w:pPr>
+      <w:r>
+        <w:rPr>
+          <w:i/>
+          <w:iCs/>
+          <w:color w:val="44546A" w:themeColor="text2"/>
           <w:bdr w:val="single" w:sz="2" w:space="0" w:color="D9D9E3" w:frame="1"/>
           <w:lang w:eastAsia="fr-FR"/>
         </w:rPr>
@@ -126,7 +126,7 @@
         <w:rPr>
           <w:i/>
           <w:iCs/>
-          <w:color w:val="323E4F" w:themeColor="text2" w:themeShade="BF"/>
+          <w:color w:val="44546A" w:themeColor="text2"/>
           <w:bdr w:val="single" w:sz="2" w:space="0" w:color="D9D9E3" w:frame="1"/>
           <w:lang w:eastAsia="fr-FR"/>
         </w:rPr>
@@ -136,7 +136,7 @@
         <w:rPr>
           <w:i/>
           <w:iCs/>
-          <w:color w:val="323E4F" w:themeColor="text2" w:themeShade="BF"/>
+          <w:color w:val="44546A" w:themeColor="text2"/>
           <w:bdr w:val="single" w:sz="2" w:space="0" w:color="D9D9E3" w:frame="1"/>
           <w:lang w:eastAsia="fr-FR"/>
         </w:rPr>
@@ -146,7 +146,7 @@
         <w:rPr>
           <w:i/>
           <w:iCs/>
-          <w:color w:val="323E4F" w:themeColor="text2" w:themeShade="BF"/>
+          <w:color w:val="44546A" w:themeColor="text2"/>
           <w:lang w:eastAsia="fr-FR"/>
         </w:rPr>
         <w:t>, située au [Adresse complète], représentée par [</w:t>
@@ -155,7 +155,7 @@
         <w:rPr>
           <w:i/>
           <w:iCs/>
-          <w:color w:val="323E4F" w:themeColor="text2" w:themeShade="BF"/>
+          <w:color w:val="44546A" w:themeColor="text2"/>
           <w:lang w:eastAsia="fr-FR"/>
         </w:rPr>
         <w:t>Samir Ziane</w:t>
@@ -164,7 +164,7 @@
         <w:rPr>
           <w:i/>
           <w:iCs/>
-          <w:color w:val="323E4F" w:themeColor="text2" w:themeShade="BF"/>
+          <w:color w:val="44546A" w:themeColor="text2"/>
           <w:lang w:eastAsia="fr-FR"/>
         </w:rPr>
         <w:t>], ci-après dénommée "le Prestataire",</w:t>
@@ -175,15 +175,15 @@
         <w:rPr>
           <w:i/>
           <w:iCs/>
-          <w:color w:val="323E4F" w:themeColor="text2" w:themeShade="BF"/>
-          <w:lang w:eastAsia="fr-FR"/>
-        </w:rPr>
-      </w:pPr>
-      <w:r>
-        <w:rPr>
-          <w:i/>
-          <w:iCs/>
-          <w:color w:val="323E4F" w:themeColor="text2" w:themeShade="BF"/>
+          <w:color w:val="44546A" w:themeColor="text2"/>
+          <w:lang w:eastAsia="fr-FR"/>
+        </w:rPr>
+      </w:pPr>
+      <w:r>
+        <w:rPr>
+          <w:i/>
+          <w:iCs/>
+          <w:color w:val="44546A" w:themeColor="text2"/>
           <w:lang w:eastAsia="fr-FR"/>
         </w:rPr>
         <w:t>ET</w:t>
@@ -194,15 +194,15 @@
         <w:rPr>
           <w:i/>
           <w:iCs/>
-          <w:color w:val="323E4F" w:themeColor="text2" w:themeShade="BF"/>
-          <w:lang w:eastAsia="fr-FR"/>
-        </w:rPr>
-      </w:pPr>
-      <w:r>
-        <w:rPr>
-          <w:i/>
-          <w:iCs/>
-          <w:color w:val="323E4F" w:themeColor="text2" w:themeShade="BF"/>
+          <w:color w:val="44546A" w:themeColor="text2"/>
+          <w:lang w:eastAsia="fr-FR"/>
+        </w:rPr>
+      </w:pPr>
+      <w:r>
+        <w:rPr>
+          <w:i/>
+          <w:iCs/>
+          <w:color w:val="44546A" w:themeColor="text2"/>
           <w:bdr w:val="single" w:sz="2" w:space="0" w:color="D9D9E3" w:frame="1"/>
           <w:lang w:eastAsia="fr-FR"/>
         </w:rPr>
@@ -215,7 +215,7 @@
         <w:rPr>
           <w:i/>
           <w:iCs/>
-          <w:color w:val="323E4F" w:themeColor="text2" w:themeShade="BF"/>
+          <w:color w:val="44546A" w:themeColor="text2"/>
           <w:bdr w:val="single" w:sz="2" w:space="0" w:color="D9D9E3" w:frame="1"/>
           <w:lang w:eastAsia="fr-FR"/>
         </w:rPr>
@@ -225,7 +225,7 @@
         <w:rPr>
           <w:i/>
           <w:iCs/>
-          <w:color w:val="323E4F" w:themeColor="text2" w:themeShade="BF"/>
+          <w:color w:val="44546A" w:themeColor="text2"/>
           <w:lang w:eastAsia="fr-FR"/>
         </w:rPr>
         <w:t>, situé au [</w:t>
@@ -237,7 +237,7 @@
         <w:rPr>
           <w:i/>
           <w:iCs/>
-          <w:color w:val="323E4F" w:themeColor="text2" w:themeShade="BF"/>
+          <w:color w:val="44546A" w:themeColor="text2"/>
           <w:lang w:eastAsia="fr-FR"/>
         </w:rPr>
         <w:t>], ci-après dénommé "le Client",</w:t>
@@ -248,15 +248,15 @@
         <w:rPr>
           <w:i/>
           <w:iCs/>
-          <w:color w:val="323E4F" w:themeColor="text2" w:themeShade="BF"/>
-          <w:lang w:eastAsia="fr-FR"/>
-        </w:rPr>
-      </w:pPr>
-      <w:r>
-        <w:rPr>
-          <w:i/>
-          <w:iCs/>
-          <w:color w:val="323E4F" w:themeColor="text2" w:themeShade="BF"/>
+          <w:color w:val="44546A" w:themeColor="text2"/>
+          <w:lang w:eastAsia="fr-FR"/>
+        </w:rPr>
+      </w:pPr>
+      <w:r>
+        <w:rPr>
+          <w:i/>
+          <w:iCs/>
+          <w:color w:val="44546A" w:themeColor="text2"/>
           <w:lang w:eastAsia="fr-FR"/>
         </w:rPr>
         <w:t>Il est convenu ce qui suit :</w:t>
@@ -267,15 +267,15 @@
         <w:rPr>
           <w:b/>
           <w:bCs/>
-          <w:color w:val="323E4F" w:themeColor="text2" w:themeShade="BF"/>
-          <w:lang w:eastAsia="fr-FR"/>
-        </w:rPr>
-      </w:pPr>
-      <w:r>
-        <w:rPr>
-          <w:b/>
-          <w:bCs/>
-          <w:color w:val="323E4F" w:themeColor="text2" w:themeShade="BF"/>
+          <w:color w:val="44546A" w:themeColor="text2"/>
+          <w:lang w:eastAsia="fr-FR"/>
+        </w:rPr>
+      </w:pPr>
+      <w:r>
+        <w:rPr>
+          <w:b/>
+          <w:bCs/>
+          <w:color w:val="44546A" w:themeColor="text2"/>
           <w:bdr w:val="single" w:sz="2" w:space="0" w:color="D9D9E3" w:frame="1"/>
           <w:lang w:eastAsia="fr-FR"/>
         </w:rPr>
@@ -287,15 +287,15 @@
         <w:rPr>
           <w:i/>
           <w:iCs/>
-          <w:color w:val="323E4F" w:themeColor="text2" w:themeShade="BF"/>
-          <w:lang w:eastAsia="fr-FR"/>
-        </w:rPr>
-      </w:pPr>
-      <w:r>
-        <w:rPr>
-          <w:i/>
-          <w:iCs/>
-          <w:color w:val="323E4F" w:themeColor="text2" w:themeShade="BF"/>
+          <w:color w:val="44546A" w:themeColor="text2"/>
+          <w:lang w:eastAsia="fr-FR"/>
+        </w:rPr>
+      </w:pPr>
+      <w:r>
+        <w:rPr>
+          <w:i/>
+          <w:iCs/>
+          <w:color w:val="44546A" w:themeColor="text2"/>
           <w:lang w:eastAsia="fr-FR"/>
         </w:rPr>
         <w:t>Le présent contrat a pour objet la prestation de services de dératisation et désourisation au sein des locaux du Client situés à [Adresse complète du client].</w:t>
@@ -306,15 +306,15 @@
         <w:rPr>
           <w:b/>
           <w:bCs/>
-          <w:color w:val="323E4F" w:themeColor="text2" w:themeShade="BF"/>
-          <w:lang w:eastAsia="fr-FR"/>
-        </w:rPr>
-      </w:pPr>
-      <w:r>
-        <w:rPr>
-          <w:b/>
-          <w:bCs/>
-          <w:color w:val="323E4F" w:themeColor="text2" w:themeShade="BF"/>
+          <w:color w:val="44546A" w:themeColor="text2"/>
+          <w:lang w:eastAsia="fr-FR"/>
+        </w:rPr>
+      </w:pPr>
+      <w:r>
+        <w:rPr>
+          <w:b/>
+          <w:bCs/>
+          <w:color w:val="44546A" w:themeColor="text2"/>
           <w:bdr w:val="single" w:sz="2" w:space="0" w:color="D9D9E3" w:frame="1"/>
           <w:lang w:eastAsia="fr-FR"/>
         </w:rPr>
@@ -326,15 +326,15 @@
         <w:rPr>
           <w:i/>
           <w:iCs/>
-          <w:color w:val="323E4F" w:themeColor="text2" w:themeShade="BF"/>
-          <w:lang w:eastAsia="fr-FR"/>
-        </w:rPr>
-      </w:pPr>
-      <w:r>
-        <w:rPr>
-          <w:i/>
-          <w:iCs/>
-          <w:color w:val="323E4F" w:themeColor="text2" w:themeShade="BF"/>
+          <w:color w:val="44546A" w:themeColor="text2"/>
+          <w:lang w:eastAsia="fr-FR"/>
+        </w:rPr>
+      </w:pPr>
+      <w:r>
+        <w:rPr>
+          <w:i/>
+          <w:iCs/>
+          <w:color w:val="44546A" w:themeColor="text2"/>
           <w:lang w:eastAsia="fr-FR"/>
         </w:rPr>
         <w:t>Le Prestataire s'engage à fournir les services suivants :</w:t>
@@ -350,15 +350,15 @@
         <w:rPr>
           <w:i/>
           <w:iCs/>
-          <w:color w:val="323E4F" w:themeColor="text2" w:themeShade="BF"/>
-          <w:lang w:eastAsia="fr-FR"/>
-        </w:rPr>
-      </w:pPr>
-      <w:r>
-        <w:rPr>
-          <w:i/>
-          <w:iCs/>
-          <w:color w:val="323E4F" w:themeColor="text2" w:themeShade="BF"/>
+          <w:color w:val="44546A" w:themeColor="text2"/>
+          <w:lang w:eastAsia="fr-FR"/>
+        </w:rPr>
+      </w:pPr>
+      <w:r>
+        <w:rPr>
+          <w:i/>
+          <w:iCs/>
+          <w:color w:val="44546A" w:themeColor="text2"/>
           <w:lang w:eastAsia="fr-FR"/>
         </w:rPr>
         <w:t>Diagnostic et évaluation de la présence de rongeurs.</w:t>
@@ -374,15 +374,15 @@
         <w:rPr>
           <w:i/>
           <w:iCs/>
-          <w:color w:val="323E4F" w:themeColor="text2" w:themeShade="BF"/>
-          <w:lang w:eastAsia="fr-FR"/>
-        </w:rPr>
-      </w:pPr>
-      <w:r>
-        <w:rPr>
-          <w:i/>
-          <w:iCs/>
-          <w:color w:val="323E4F" w:themeColor="text2" w:themeShade="BF"/>
+          <w:color w:val="44546A" w:themeColor="text2"/>
+          <w:lang w:eastAsia="fr-FR"/>
+        </w:rPr>
+      </w:pPr>
+      <w:r>
+        <w:rPr>
+          <w:i/>
+          <w:iCs/>
+          <w:color w:val="44546A" w:themeColor="text2"/>
           <w:lang w:eastAsia="fr-FR"/>
         </w:rPr>
         <w:t>Mise en place de pièges et appâts.</w:t>
@@ -398,15 +398,15 @@
         <w:rPr>
           <w:i/>
           <w:iCs/>
-          <w:color w:val="323E4F" w:themeColor="text2" w:themeShade="BF"/>
-          <w:lang w:eastAsia="fr-FR"/>
-        </w:rPr>
-      </w:pPr>
-      <w:r>
-        <w:rPr>
-          <w:i/>
-          <w:iCs/>
-          <w:color w:val="323E4F" w:themeColor="text2" w:themeShade="BF"/>
+          <w:color w:val="44546A" w:themeColor="text2"/>
+          <w:lang w:eastAsia="fr-FR"/>
+        </w:rPr>
+      </w:pPr>
+      <w:r>
+        <w:rPr>
+          <w:i/>
+          <w:iCs/>
+          <w:color w:val="44546A" w:themeColor="text2"/>
           <w:lang w:eastAsia="fr-FR"/>
         </w:rPr>
         <w:t>Suivi régulier pour vérifier et réapprovisionner les pièges et appâts.</w:t>
@@ -422,15 +422,15 @@
         <w:rPr>
           <w:i/>
           <w:iCs/>
-          <w:color w:val="323E4F" w:themeColor="text2" w:themeShade="BF"/>
-          <w:lang w:eastAsia="fr-FR"/>
-        </w:rPr>
-      </w:pPr>
-      <w:r>
-        <w:rPr>
-          <w:i/>
-          <w:iCs/>
-          <w:color w:val="323E4F" w:themeColor="text2" w:themeShade="BF"/>
+          <w:color w:val="44546A" w:themeColor="text2"/>
+          <w:lang w:eastAsia="fr-FR"/>
+        </w:rPr>
+      </w:pPr>
+      <w:r>
+        <w:rPr>
+          <w:i/>
+          <w:iCs/>
+          <w:color w:val="44546A" w:themeColor="text2"/>
           <w:lang w:eastAsia="fr-FR"/>
         </w:rPr>
         <w:t>Élimination des rongeurs capturés.</w:t>
@@ -446,15 +446,15 @@
         <w:rPr>
           <w:i/>
           <w:iCs/>
-          <w:color w:val="323E4F" w:themeColor="text2" w:themeShade="BF"/>
-          <w:lang w:eastAsia="fr-FR"/>
-        </w:rPr>
-      </w:pPr>
-      <w:r>
-        <w:rPr>
-          <w:i/>
-          <w:iCs/>
-          <w:color w:val="323E4F" w:themeColor="text2" w:themeShade="BF"/>
+          <w:color w:val="44546A" w:themeColor="text2"/>
+          <w:lang w:eastAsia="fr-FR"/>
+        </w:rPr>
+      </w:pPr>
+      <w:r>
+        <w:rPr>
+          <w:i/>
+          <w:iCs/>
+          <w:color w:val="44546A" w:themeColor="text2"/>
           <w:lang w:eastAsia="fr-FR"/>
         </w:rPr>
         <w:t>Conseils pour prévenir de futures infestations.</w:t>
@@ -466,25 +466,25 @@
         <w:rPr>
           <w:i/>
           <w:iCs/>
-          <w:color w:val="323E4F" w:themeColor="text2" w:themeShade="BF"/>
-          <w:lang w:eastAsia="fr-FR"/>
-        </w:rPr>
-      </w:pPr>
-    </w:p>
-    <w:p>
-      <w:pPr>
-        <w:rPr>
-          <w:b/>
-          <w:bCs/>
-          <w:color w:val="323E4F" w:themeColor="text2" w:themeShade="BF"/>
-          <w:lang w:eastAsia="fr-FR"/>
-        </w:rPr>
-      </w:pPr>
-      <w:r>
-        <w:rPr>
-          <w:b/>
-          <w:bCs/>
-          <w:color w:val="323E4F" w:themeColor="text2" w:themeShade="BF"/>
+          <w:color w:val="44546A" w:themeColor="text2"/>
+          <w:lang w:eastAsia="fr-FR"/>
+        </w:rPr>
+      </w:pPr>
+    </w:p>
+    <w:p>
+      <w:pPr>
+        <w:rPr>
+          <w:b/>
+          <w:bCs/>
+          <w:color w:val="44546A" w:themeColor="text2"/>
+          <w:lang w:eastAsia="fr-FR"/>
+        </w:rPr>
+      </w:pPr>
+      <w:r>
+        <w:rPr>
+          <w:b/>
+          <w:bCs/>
+          <w:color w:val="44546A" w:themeColor="text2"/>
           <w:bdr w:val="single" w:sz="2" w:space="0" w:color="D9D9E3" w:frame="1"/>
           <w:lang w:eastAsia="fr-FR"/>
         </w:rPr>
@@ -496,34 +496,52 @@
         <w:rPr>
           <w:i/>
           <w:iCs/>
-          <w:color w:val="323E4F" w:themeColor="text2" w:themeShade="BF"/>
-          <w:lang w:eastAsia="fr-FR"/>
-        </w:rPr>
-      </w:pPr>
-      <w:r>
-        <w:rPr>
-          <w:i/>
-          <w:iCs/>
-          <w:color w:val="323E4F" w:themeColor="text2" w:themeShade="BF"/>
-          <w:lang w:eastAsia="fr-FR"/>
-        </w:rPr>
-        <w:t>Ce contrat est valable pour une période de [X mois/années], à compter de la date de signature. Il peut être renouvelé d'un commun accord entre les deux parties.</w:t>
-      </w:r>
-    </w:p>
-    <w:p>
-      <w:pPr>
-        <w:rPr>
-          <w:b/>
-          <w:bCs/>
-          <w:color w:val="323E4F" w:themeColor="text2" w:themeShade="BF"/>
-          <w:lang w:eastAsia="fr-FR"/>
-        </w:rPr>
-      </w:pPr>
-      <w:r>
-        <w:rPr>
-          <w:b/>
-          <w:bCs/>
-          <w:color w:val="323E4F" w:themeColor="text2" w:themeShade="BF"/>
+          <w:color w:val="44546A" w:themeColor="text2"/>
+          <w:lang w:eastAsia="fr-FR"/>
+        </w:rPr>
+      </w:pPr>
+      <w:r>
+        <w:rPr>
+          <w:i/>
+          <w:iCs/>
+          <w:color w:val="44546A" w:themeColor="text2"/>
+          <w:lang w:eastAsia="fr-FR"/>
+        </w:rPr>
+        <w:t>Ce contrat est valable pour une période de [</w:t>
+      </w:r>
+      <w:r>
+        <w:rPr>
+          <w:i/>
+          <w:iCs/>
+          <w:color w:val="44546A" w:themeColor="text2"/>
+          <w:lang w:eastAsia="fr-FR"/>
+        </w:rPr>
+        <w:t>6 mois</w:t>
+      </w:r>
+      <w:r>
+        <w:rPr>
+          <w:i/>
+          <w:iCs/>
+          <w:color w:val="44546A" w:themeColor="text2"/>
+          <w:lang w:eastAsia="fr-FR"/>
+        </w:rPr>
+        <w:t>], à compter de la date de signature. Il peut être renouvelé d'un commun accord entre les deux parties.</w:t>
+      </w:r>
+    </w:p>
+    <w:p>
+      <w:pPr>
+        <w:rPr>
+          <w:b/>
+          <w:bCs/>
+          <w:color w:val="44546A" w:themeColor="text2"/>
+          <w:lang w:eastAsia="fr-FR"/>
+        </w:rPr>
+      </w:pPr>
+      <w:r>
+        <w:rPr>
+          <w:b/>
+          <w:bCs/>
+          <w:color w:val="44546A" w:themeColor="text2"/>
           <w:bdr w:val="single" w:sz="2" w:space="0" w:color="D9D9E3" w:frame="1"/>
           <w:lang w:eastAsia="fr-FR"/>
         </w:rPr>
@@ -535,34 +553,70 @@
         <w:rPr>
           <w:i/>
           <w:iCs/>
-          <w:color w:val="323E4F" w:themeColor="text2" w:themeShade="BF"/>
-          <w:lang w:eastAsia="fr-FR"/>
-        </w:rPr>
-      </w:pPr>
-      <w:r>
-        <w:rPr>
-          <w:i/>
-          <w:iCs/>
-          <w:color w:val="323E4F" w:themeColor="text2" w:themeShade="BF"/>
-          <w:lang w:eastAsia="fr-FR"/>
-        </w:rPr>
-        <w:t>Le coût total des services est de [XXX Euros/Dollars/etc.]. Le paiement devra être effectué comme suit : [modalités de paiement, par exemple "50% à la signature du contrat, 50% à l'achèvement des services"].</w:t>
-      </w:r>
-    </w:p>
-    <w:p>
-      <w:pPr>
-        <w:rPr>
-          <w:b/>
-          <w:bCs/>
-          <w:color w:val="323E4F" w:themeColor="text2" w:themeShade="BF"/>
-          <w:lang w:eastAsia="fr-FR"/>
-        </w:rPr>
-      </w:pPr>
-      <w:r>
-        <w:rPr>
-          <w:b/>
-          <w:bCs/>
-          <w:color w:val="323E4F" w:themeColor="text2" w:themeShade="BF"/>
+          <w:color w:val="44546A" w:themeColor="text2"/>
+          <w:lang w:eastAsia="fr-FR"/>
+        </w:rPr>
+      </w:pPr>
+      <w:r>
+        <w:rPr>
+          <w:i/>
+          <w:iCs/>
+          <w:color w:val="44546A" w:themeColor="text2"/>
+          <w:lang w:eastAsia="fr-FR"/>
+        </w:rPr>
+        <w:t>Le coût total des services est de [</w:t>
+      </w:r>
+      <w:r>
+        <w:rPr>
+          <w:b/>
+          <w:bCs/>
+          <w:i/>
+          <w:iCs/>
+        </w:rPr>
+        <w:t>127,27€</w:t>
+      </w:r>
+      <w:r>
+        <w:rPr>
+          <w:b/>
+          <w:bCs/>
+          <w:i/>
+          <w:iCs/>
+          <w:color w:val="44546A" w:themeColor="text2"/>
+          <w:lang w:eastAsia="fr-FR"/>
+        </w:rPr>
+        <w:t xml:space="preserve"> </w:t>
+      </w:r>
+      <w:r>
+        <w:rPr>
+          <w:color w:val="44546A" w:themeColor="text2"/>
+          <w:lang w:eastAsia="fr-FR"/>
+        </w:rPr>
+        <w:t>HT</w:t>
+      </w:r>
+      <w:r>
+        <w:rPr>
+          <w:i/>
+          <w:iCs/>
+          <w:color w:val="44546A" w:themeColor="text2"/>
+          <w:lang w:eastAsia="fr-FR"/>
+        </w:rPr>
+        <w:t>]. Le paiement devra être effectué comme suit : [modalités de paiement, par exemple "50% à la signature du contrat, 50% à l'achèvement des services"].</w:t>
+      </w:r>
+    </w:p>
+    <w:p>
+      <w:pPr>
+        <w:rPr>
+          <w:b/>
+          <w:bCs/>
+          <w:color w:val="44546A" w:themeColor="text2"/>
+          <w:lang w:eastAsia="fr-FR"/>
+        </w:rPr>
+      </w:pPr>
+      <w:r>
+        <w:rPr>
+          <w:b/>
+          <w:bCs/>
+          <w:color w:val="44546A" w:themeColor="text2"/>
           <w:bdr w:val="single" w:sz="2" w:space="0" w:color="D9D9E3" w:frame="1"/>
           <w:lang w:eastAsia="fr-FR"/>
         </w:rPr>
@@ -574,15 +628,15 @@
         <w:rPr>
           <w:i/>
           <w:iCs/>
-          <w:color w:val="323E4F" w:themeColor="text2" w:themeShade="BF"/>
-          <w:lang w:eastAsia="fr-FR"/>
-        </w:rPr>
-      </w:pPr>
-      <w:r>
-        <w:rPr>
-          <w:i/>
-          <w:iCs/>
-          <w:color w:val="323E4F" w:themeColor="text2" w:themeShade="BF"/>
+          <w:color w:val="44546A" w:themeColor="text2"/>
+          <w:lang w:eastAsia="fr-FR"/>
+        </w:rPr>
+      </w:pPr>
+      <w:r>
+        <w:rPr>
+          <w:i/>
+          <w:iCs/>
+          <w:color w:val="44546A" w:themeColor="text2"/>
           <w:lang w:eastAsia="fr-FR"/>
         </w:rPr>
         <w:t>Le Prestataire s'engage à effectuer les services à la meilleure de ses capacités et en accord avec les normes professionnelles. Toutefois, le Client reconnaît que le Prestataire ne peut garantir une élimination totale des rongeurs.</w:t>
@@ -593,114 +647,65 @@
         <w:rPr>
           <w:b/>
           <w:bCs/>
-          <w:color w:val="323E4F" w:themeColor="text2" w:themeShade="BF"/>
-          <w:lang w:eastAsia="fr-FR"/>
-        </w:rPr>
-      </w:pPr>
-      <w:r>
-        <w:rPr>
-          <w:b/>
-          <w:bCs/>
-          <w:color w:val="323E4F" w:themeColor="text2" w:themeShade="BF"/>
+          <w:color w:val="44546A" w:themeColor="text2"/>
+          <w:lang w:eastAsia="fr-FR"/>
+        </w:rPr>
+      </w:pPr>
+      <w:r>
+        <w:rPr>
+          <w:b/>
+          <w:bCs/>
+          <w:color w:val="44546A" w:themeColor="text2"/>
           <w:bdr w:val="single" w:sz="2" w:space="0" w:color="D9D9E3" w:frame="1"/>
           <w:lang w:eastAsia="fr-FR"/>
         </w:rPr>
-        <w:t>ARTICLE 6 : RÉSILIATION</w:t>
-      </w:r>
-    </w:p>
-    <w:p>
-      <w:pPr>
-        <w:rPr>
-          <w:i/>
-          <w:iCs/>
-          <w:color w:val="323E4F" w:themeColor="text2" w:themeShade="BF"/>
-          <w:lang w:eastAsia="fr-FR"/>
-        </w:rPr>
-      </w:pPr>
-      <w:r>
-        <w:rPr>
-          <w:i/>
-          <w:iCs/>
-          <w:color w:val="323E4F" w:themeColor="text2" w:themeShade="BF"/>
-          <w:lang w:eastAsia="fr-FR"/>
-        </w:rPr>
-        <w:t>Si l'une ou l'autre des parties souhaite mettre fin à ce contrat avant son expiration, elle doit en informer l'autre partie par écrit avec un préavis de [X jours/semaines].</w:t>
-      </w:r>
-    </w:p>
-    <w:p>
-      <w:pPr>
-        <w:rPr>
-          <w:b/>
-          <w:bCs/>
-          <w:color w:val="323E4F" w:themeColor="text2" w:themeShade="BF"/>
-          <w:lang w:eastAsia="fr-FR"/>
-        </w:rPr>
-      </w:pPr>
-      <w:r>
-        <w:rPr>
-          <w:b/>
-          <w:bCs/>
-          <w:color w:val="323E4F" w:themeColor="text2" w:themeShade="BF"/>
+        <w:t xml:space="preserve">ARTICLE </w:t>
+      </w:r>
+      <w:r>
+        <w:rPr>
+          <w:b/>
+          <w:bCs/>
+          <w:color w:val="44546A" w:themeColor="text2"/>
           <w:bdr w:val="single" w:sz="2" w:space="0" w:color="D9D9E3" w:frame="1"/>
           <w:lang w:eastAsia="fr-FR"/>
         </w:rPr>
-        <w:t>ARTICLE 7 : CONFIDENTIALITÉ</w:t>
-      </w:r>
-    </w:p>
-    <w:p>
-      <w:pPr>
-        <w:rPr>
-          <w:i/>
-          <w:iCs/>
-          <w:color w:val="323E4F" w:themeColor="text2" w:themeShade="BF"/>
-          <w:lang w:eastAsia="fr-FR"/>
-        </w:rPr>
-      </w:pPr>
-    </w:p>
-    <w:p>
-      <w:pPr>
-        <w:rPr>
-          <w:i/>
-          <w:iCs/>
-          <w:color w:val="323E4F" w:themeColor="text2" w:themeShade="BF"/>
-          <w:lang w:eastAsia="fr-FR"/>
-        </w:rPr>
-      </w:pPr>
-    </w:p>
-    <w:p>
-      <w:pPr>
-        <w:rPr>
-          <w:i/>
-          <w:iCs/>
-          <w:color w:val="323E4F" w:themeColor="text2" w:themeShade="BF"/>
-          <w:lang w:eastAsia="fr-FR"/>
-        </w:rPr>
-      </w:pPr>
-    </w:p>
-    <w:p>
-      <w:pPr>
-        <w:rPr>
-          <w:i/>
-          <w:iCs/>
-          <w:color w:val="323E4F" w:themeColor="text2" w:themeShade="BF"/>
-          <w:lang w:eastAsia="fr-FR"/>
-        </w:rPr>
-      </w:pPr>
-    </w:p>
-    <w:p>
-      <w:pPr>
-        <w:rPr>
-          <w:i/>
-          <w:iCs/>
-          <w:color w:val="323E4F" w:themeColor="text2" w:themeShade="BF"/>
-          <w:lang w:eastAsia="fr-FR"/>
-        </w:rPr>
-      </w:pPr>
-      <w:r>
-        <w:rPr>
-          <w:i/>
-          <w:iCs/>
-          <w:color w:val="323E4F" w:themeColor="text2" w:themeShade="BF"/>
+        <w:t>6</w:t>
+      </w:r>
+      <w:r>
+        <w:rPr>
+          <w:b/>
+          <w:bCs/>
+          <w:color w:val="44546A" w:themeColor="text2"/>
+          <w:bdr w:val="single" w:sz="2" w:space="0" w:color="D9D9E3" w:frame="1"/>
+          <w:lang w:eastAsia="fr-FR"/>
+        </w:rPr>
+        <w:t xml:space="preserve"> : CONFIDENTIALITÉ</w:t>
+      </w:r>
+    </w:p>
+    <w:p>
+      <w:pPr>
+        <w:rPr>
+          <w:i/>
+          <w:iCs/>
+          <w:color w:val="44546A" w:themeColor="text2"/>
+          <w:lang w:eastAsia="fr-FR"/>
+        </w:rPr>
+      </w:pPr>
+    </w:p>
+    <w:p>
+      <w:pPr>
+        <w:rPr>
+          <w:i/>
+          <w:iCs/>
+          <w:color w:val="44546A" w:themeColor="text2"/>
+          <w:lang w:eastAsia="fr-FR"/>
+        </w:rPr>
+      </w:pPr>
+      <w:r>
+        <w:rPr>
+          <w:i/>
+          <w:iCs/>
+          <w:color w:val="44546A" w:themeColor="text2"/>
           <w:lang w:eastAsia="fr-FR"/>
         </w:rPr>
         <w:t>Les deux parties s'engagent à garder confidentielles toutes les informations échangées dans le cadre de ce contrat.</w:t>
@@ -711,61 +716,43 @@
         <w:rPr>
           <w:b/>
           <w:bCs/>
-          <w:color w:val="323E4F" w:themeColor="text2" w:themeShade="BF"/>
-          <w:lang w:eastAsia="fr-FR"/>
-        </w:rPr>
-      </w:pPr>
-      <w:r>
-        <w:rPr>
-          <w:b/>
-          <w:bCs/>
-          <w:color w:val="323E4F" w:themeColor="text2" w:themeShade="BF"/>
-          <w:bdr w:val="single" w:sz="2" w:space="0" w:color="D9D9E3" w:frame="1"/>
-          <w:lang w:eastAsia="fr-FR"/>
-        </w:rPr>
-        <w:t>ARTICLE 8 : LOI APPLICABLE</w:t>
-      </w:r>
-    </w:p>
-    <w:p>
-      <w:pPr>
-        <w:rPr>
-          <w:color w:val="323E4F" w:themeColor="text2" w:themeShade="BF"/>
-          <w:lang w:eastAsia="fr-FR"/>
-        </w:rPr>
-      </w:pPr>
-      <w:r>
-        <w:rPr>
-          <w:color w:val="323E4F" w:themeColor="text2" w:themeShade="BF"/>
-          <w:lang w:eastAsia="fr-FR"/>
-        </w:rPr>
-        <w:t>Ce contrat est soumis à la loi [loi de votre pays ou région].</w:t>
-      </w:r>
-    </w:p>
-    <w:p>
-      <w:pPr>
-        <w:rPr>
-          <w:color w:val="323E4F" w:themeColor="text2" w:themeShade="BF"/>
-          <w:lang w:eastAsia="fr-FR"/>
-        </w:rPr>
-      </w:pPr>
-      <w:r>
-        <w:rPr>
-          <w:color w:val="323E4F" w:themeColor="text2" w:themeShade="BF"/>
-          <w:lang w:eastAsia="fr-FR"/>
-        </w:rPr>
-        <w:t>Fait en deux exemplaires à [Ville], le [Date].</w:t>
-      </w:r>
-    </w:p>
-    <w:p>
-      <w:pPr>
-        <w:rPr>
-          <w:color w:val="323E4F" w:themeColor="text2" w:themeShade="BF"/>
-          <w:lang w:eastAsia="fr-FR"/>
-        </w:rPr>
-      </w:pPr>
-      <w:r>
-        <w:rPr>
-          <w:color w:val="323E4F" w:themeColor="text2" w:themeShade="BF"/>
+          <w:color w:val="44546A" w:themeColor="text2"/>
+          <w:lang w:eastAsia="fr-FR"/>
+        </w:rPr>
+      </w:pPr>
+      <w:r>
+        <w:rPr>
+          <w:color w:val="44546A" w:themeColor="text2"/>
+          <w:lang w:eastAsia="fr-FR"/>
+        </w:rPr>
+        <w:lastRenderedPageBreak/>
+        <w:t>Fait en deux exemplaires à [</w:t>
+      </w:r>
+      <w:r>
+        <w:rPr>
+          <w:color w:val="44546A" w:themeColor="text2"/>
+          <w:lang w:eastAsia="fr-FR"/>
+        </w:rPr>
+        <w:t>Paris</w:t>
+      </w:r>
+      <w:r>
+        <w:rPr>
+          <w:color w:val="44546A" w:themeColor="text2"/>
+          <w:lang w:eastAsia="fr-FR"/>
+        </w:rPr>
+        <w:t>], le [Date].</w:t>
+      </w:r>
+    </w:p>
+    <w:p>
+      <w:pPr>
+        <w:rPr>
+          <w:color w:val="44546A" w:themeColor="text2"/>
+          <w:lang w:eastAsia="fr-FR"/>
+        </w:rPr>
+      </w:pPr>
+      <w:r>
+        <w:rPr>
+          <w:color w:val="44546A" w:themeColor="text2"/>
           <w:lang w:eastAsia="fr-FR"/>
         </w:rPr>
         <w:t xml:space="preserve">Signature du Prestataire : ________________________ </w:t>
@@ -774,13 +761,13 @@
     <w:p>
       <w:pPr>
         <w:rPr>
-          <w:color w:val="323E4F" w:themeColor="text2" w:themeShade="BF"/>
-          <w:lang w:eastAsia="fr-FR"/>
-        </w:rPr>
-      </w:pPr>
-      <w:r>
-        <w:rPr>
-          <w:color w:val="323E4F" w:themeColor="text2" w:themeShade="BF"/>
+          <w:color w:val="44546A" w:themeColor="text2"/>
+          <w:lang w:eastAsia="fr-FR"/>
+        </w:rPr>
+      </w:pPr>
+      <w:r>
+        <w:rPr>
+          <w:color w:val="44546A" w:themeColor="text2"/>
           <w:lang w:eastAsia="fr-FR"/>
         </w:rPr>
         <w:t>Signature du Client : ________________________</w:t>
@@ -789,7 +776,7 @@
     <w:p>
       <w:pPr>
         <w:rPr>
-          <w:color w:val="323E4F" w:themeColor="text2" w:themeShade="BF"/>
+          <w:color w:val="44546A" w:themeColor="text2"/>
         </w:rPr>
       </w:pPr>
     </w:p>

</xml_diff>